<commit_message>
CE 303 HW DONE
</commit_message>
<xml_diff>
--- a/hw5/hw5.docx
+++ b/hw5/hw5.docx
@@ -66,6 +66,9 @@
             <w:r>
               <w:t>Area:</w:t>
             </w:r>
+            <w:r>
+              <w:t xml:space="preserve"> 520.786</w:t>
+            </w:r>
           </w:p>
         </w:tc>
         <w:tc>
@@ -76,6 +79,9 @@
             <w:r>
               <w:t>Cell Counts:</w:t>
             </w:r>
+            <w:r>
+              <w:t xml:space="preserve"> 139</w:t>
+            </w:r>
           </w:p>
         </w:tc>
         <w:tc>
@@ -85,6 +91,9 @@
           <w:p>
             <w:r>
               <w:t>Timing Slack:</w:t>
+            </w:r>
+            <w:r>
+              <w:t xml:space="preserve"> 12</w:t>
             </w:r>
           </w:p>
         </w:tc>
@@ -259,39 +268,15 @@
         <w:spacing w:line="240" w:lineRule="auto"/>
       </w:pPr>
       <w:r>
-        <w:t xml:space="preserve">    input </w:t>
-      </w:r>
-      <w:proofErr w:type="spellStart"/>
-      <w:r>
-        <w:t>clk</w:t>
-      </w:r>
-      <w:proofErr w:type="spellEnd"/>
-      <w:r>
-        <w:t xml:space="preserve">, </w:t>
-      </w:r>
-      <w:proofErr w:type="spellStart"/>
-      <w:r>
-        <w:t>rstb</w:t>
-      </w:r>
-      <w:proofErr w:type="spellEnd"/>
-      <w:r>
-        <w:t>,</w:t>
-      </w:r>
-    </w:p>
-    <w:p>
-      <w:pPr>
-        <w:spacing w:line="240" w:lineRule="auto"/>
-      </w:pPr>
-      <w:r>
-        <w:t xml:space="preserve">    output reg signed [11:0] </w:t>
-      </w:r>
-      <w:proofErr w:type="gramStart"/>
-      <w:r>
-        <w:t>OUT //</w:t>
-      </w:r>
-      <w:proofErr w:type="gramEnd"/>
-      <w:r>
-        <w:t>should be signed</w:t>
+        <w:t>    input clk, rstb,</w:t>
+      </w:r>
+    </w:p>
+    <w:p>
+      <w:pPr>
+        <w:spacing w:line="240" w:lineRule="auto"/>
+      </w:pPr>
+      <w:r>
+        <w:t>    output reg signed [11:0] OUT //should be signed</w:t>
       </w:r>
     </w:p>
     <w:p>
@@ -330,53 +315,16 @@
       <w:pPr>
         <w:spacing w:line="240" w:lineRule="auto"/>
       </w:pPr>
-      <w:proofErr w:type="gramStart"/>
-      <w:r>
-        <w:t>always @(</w:t>
-      </w:r>
-      <w:proofErr w:type="gramEnd"/>
-      <w:r>
-        <w:t xml:space="preserve">posedge </w:t>
-      </w:r>
-      <w:proofErr w:type="spellStart"/>
-      <w:r>
-        <w:t>clk</w:t>
-      </w:r>
-      <w:proofErr w:type="spellEnd"/>
-      <w:r>
-        <w:t xml:space="preserve"> or </w:t>
-      </w:r>
-      <w:proofErr w:type="spellStart"/>
-      <w:r>
-        <w:t>negedge</w:t>
-      </w:r>
-      <w:proofErr w:type="spellEnd"/>
-      <w:r>
-        <w:t xml:space="preserve"> </w:t>
-      </w:r>
-      <w:proofErr w:type="spellStart"/>
-      <w:r>
-        <w:t>rstb</w:t>
-      </w:r>
-      <w:proofErr w:type="spellEnd"/>
-      <w:r>
-        <w:t>) begin</w:t>
-      </w:r>
-    </w:p>
-    <w:p>
-      <w:pPr>
-        <w:spacing w:line="240" w:lineRule="auto"/>
-      </w:pPr>
-      <w:r>
-        <w:t>    if(~</w:t>
-      </w:r>
-      <w:proofErr w:type="spellStart"/>
-      <w:r>
-        <w:t>rstb</w:t>
-      </w:r>
-      <w:proofErr w:type="spellEnd"/>
-      <w:r>
-        <w:t>) begin</w:t>
+      <w:r>
+        <w:t>always @(posedge clk or negedge rstb) begin</w:t>
+      </w:r>
+    </w:p>
+    <w:p>
+      <w:pPr>
+        <w:spacing w:line="240" w:lineRule="auto"/>
+      </w:pPr>
+      <w:r>
+        <w:t>    if(~rstb) begin</w:t>
       </w:r>
     </w:p>
     <w:p>
@@ -544,11 +492,9 @@
       <w:pPr>
         <w:spacing w:line="240" w:lineRule="auto"/>
       </w:pPr>
-      <w:proofErr w:type="spellStart"/>
       <w:r>
         <w:t>endmodule</w:t>
       </w:r>
-      <w:proofErr w:type="spellEnd"/>
     </w:p>
     <w:p>
       <w:pPr>
@@ -574,15 +520,7 @@
         <w:spacing w:line="240" w:lineRule="auto"/>
       </w:pPr>
       <w:r>
-        <w:t xml:space="preserve">module </w:t>
-      </w:r>
-      <w:proofErr w:type="spellStart"/>
-      <w:r>
-        <w:t>mac_tb</w:t>
-      </w:r>
-      <w:proofErr w:type="spellEnd"/>
-      <w:r>
-        <w:t>;</w:t>
+        <w:t>module mac_tb;</w:t>
       </w:r>
     </w:p>
     <w:p>
@@ -598,23 +536,7 @@
         <w:spacing w:line="240" w:lineRule="auto"/>
       </w:pPr>
       <w:r>
-        <w:t xml:space="preserve">    reg </w:t>
-      </w:r>
-      <w:proofErr w:type="spellStart"/>
-      <w:r>
-        <w:t>clk</w:t>
-      </w:r>
-      <w:proofErr w:type="spellEnd"/>
-      <w:r>
-        <w:t xml:space="preserve">, </w:t>
-      </w:r>
-      <w:proofErr w:type="spellStart"/>
-      <w:r>
-        <w:t>rstb</w:t>
-      </w:r>
-      <w:proofErr w:type="spellEnd"/>
-      <w:r>
-        <w:t>;</w:t>
+        <w:t>    reg clk, rstb;</w:t>
       </w:r>
     </w:p>
     <w:p>
@@ -630,23 +552,7 @@
         <w:spacing w:line="240" w:lineRule="auto"/>
       </w:pPr>
       <w:r>
-        <w:t xml:space="preserve">    mac </w:t>
-      </w:r>
-      <w:proofErr w:type="spellStart"/>
-      <w:r>
-        <w:t>mymac</w:t>
-      </w:r>
-      <w:proofErr w:type="spellEnd"/>
-      <w:r>
-        <w:t>(</w:t>
-      </w:r>
-      <w:proofErr w:type="spellStart"/>
-      <w:r>
-        <w:t>IN,W,clk,rstb,OUT</w:t>
-      </w:r>
-      <w:proofErr w:type="spellEnd"/>
-      <w:r>
-        <w:t>);</w:t>
+        <w:t>    mac mymac(IN,W,clk,rstb,OUT);</w:t>
       </w:r>
     </w:p>
     <w:p>
@@ -662,39 +568,15 @@
         <w:spacing w:line="240" w:lineRule="auto"/>
       </w:pPr>
       <w:r>
-        <w:t>        $</w:t>
-      </w:r>
-      <w:proofErr w:type="spellStart"/>
-      <w:r>
-        <w:t>dumpfile</w:t>
-      </w:r>
-      <w:proofErr w:type="spellEnd"/>
-      <w:r>
-        <w:t>("</w:t>
-      </w:r>
-      <w:proofErr w:type="spellStart"/>
-      <w:r>
-        <w:t>mac.vcd</w:t>
-      </w:r>
-      <w:proofErr w:type="spellEnd"/>
-      <w:r>
-        <w:t>");</w:t>
-      </w:r>
-    </w:p>
-    <w:p>
-      <w:pPr>
-        <w:spacing w:line="240" w:lineRule="auto"/>
-      </w:pPr>
-      <w:r>
-        <w:t>        $</w:t>
-      </w:r>
-      <w:proofErr w:type="spellStart"/>
-      <w:r>
-        <w:t>dumpvars</w:t>
-      </w:r>
-      <w:proofErr w:type="spellEnd"/>
-      <w:r>
-        <w:t>(0,mac_tb);</w:t>
+        <w:t>        $dumpfile("mac.vcd");</w:t>
+      </w:r>
+    </w:p>
+    <w:p>
+      <w:pPr>
+        <w:spacing w:line="240" w:lineRule="auto"/>
+      </w:pPr>
+      <w:r>
+        <w:t>        $dumpvars(0,mac_tb);</w:t>
       </w:r>
     </w:p>
     <w:p>
@@ -718,31 +600,15 @@
         <w:spacing w:line="240" w:lineRule="auto"/>
       </w:pPr>
       <w:r>
-        <w:t xml:space="preserve">        </w:t>
-      </w:r>
-      <w:proofErr w:type="spellStart"/>
-      <w:r>
-        <w:t>rstb</w:t>
-      </w:r>
-      <w:proofErr w:type="spellEnd"/>
-      <w:r>
-        <w:t xml:space="preserve"> = 1;</w:t>
-      </w:r>
-    </w:p>
-    <w:p>
-      <w:pPr>
-        <w:spacing w:line="240" w:lineRule="auto"/>
-      </w:pPr>
-      <w:r>
-        <w:t xml:space="preserve">        </w:t>
-      </w:r>
-      <w:proofErr w:type="spellStart"/>
-      <w:r>
-        <w:t>clk</w:t>
-      </w:r>
-      <w:proofErr w:type="spellEnd"/>
-      <w:r>
-        <w:t xml:space="preserve"> = 1;</w:t>
+        <w:t>        rstb = 1;</w:t>
+      </w:r>
+    </w:p>
+    <w:p>
+      <w:pPr>
+        <w:spacing w:line="240" w:lineRule="auto"/>
+      </w:pPr>
+      <w:r>
+        <w:t>        clk = 1;</w:t>
       </w:r>
     </w:p>
     <w:p>
@@ -759,13 +625,8 @@
         <w:spacing w:line="240" w:lineRule="auto"/>
       </w:pPr>
       <w:r>
-        <w:t xml:space="preserve">        repeat(21) </w:t>
-      </w:r>
-      <w:proofErr w:type="gramStart"/>
-      <w:r>
-        <w:t>begin</w:t>
-      </w:r>
-      <w:proofErr w:type="gramEnd"/>
+        <w:t>        repeat(21) begin</w:t>
+      </w:r>
     </w:p>
     <w:p>
       <w:pPr>
@@ -780,15 +641,7 @@
         <w:spacing w:line="240" w:lineRule="auto"/>
       </w:pPr>
       <w:r>
-        <w:t xml:space="preserve">            </w:t>
-      </w:r>
-      <w:proofErr w:type="spellStart"/>
-      <w:r>
-        <w:t>clk</w:t>
-      </w:r>
-      <w:proofErr w:type="spellEnd"/>
-      <w:r>
-        <w:t xml:space="preserve"> = 0;</w:t>
+        <w:t>            clk = 0;</w:t>
       </w:r>
     </w:p>
     <w:p>
@@ -812,15 +665,7 @@
         <w:spacing w:line="240" w:lineRule="auto"/>
       </w:pPr>
       <w:r>
-        <w:t xml:space="preserve">            </w:t>
-      </w:r>
-      <w:proofErr w:type="spellStart"/>
-      <w:r>
-        <w:t>clk</w:t>
-      </w:r>
-      <w:proofErr w:type="spellEnd"/>
-      <w:r>
-        <w:t xml:space="preserve"> = 1;</w:t>
+        <w:t>            clk = 1;</w:t>
       </w:r>
     </w:p>
     <w:p>
@@ -867,11 +712,9 @@
       <w:pPr>
         <w:spacing w:line="240" w:lineRule="auto"/>
       </w:pPr>
-      <w:proofErr w:type="spellStart"/>
       <w:r>
         <w:t>endmodule</w:t>
       </w:r>
-      <w:proofErr w:type="spellEnd"/>
     </w:p>
     <w:p>
       <w:pPr>
@@ -890,178 +733,228 @@
       <w:pPr>
         <w:spacing w:line="240" w:lineRule="auto"/>
       </w:pPr>
-      <w:proofErr w:type="spellStart"/>
-      <w:r>
-        <w:t>create_clock</w:t>
-      </w:r>
-      <w:proofErr w:type="spellEnd"/>
-      <w:r>
-        <w:t xml:space="preserve"> -name </w:t>
-      </w:r>
-      <w:proofErr w:type="spellStart"/>
-      <w:r>
-        <w:t>clk</w:t>
-      </w:r>
-      <w:proofErr w:type="spellEnd"/>
-      <w:r>
-        <w:t xml:space="preserve"> -period 1.0 -waveform { 0 </w:t>
-      </w:r>
-      <w:proofErr w:type="gramStart"/>
-      <w:r>
-        <w:t>0.5 } [</w:t>
-      </w:r>
-      <w:proofErr w:type="spellStart"/>
-      <w:proofErr w:type="gramEnd"/>
-      <w:r>
-        <w:t>get_ports</w:t>
-      </w:r>
-      <w:proofErr w:type="spellEnd"/>
-      <w:r>
-        <w:t xml:space="preserve"> </w:t>
-      </w:r>
-      <w:proofErr w:type="spellStart"/>
-      <w:r>
-        <w:t>clk</w:t>
-      </w:r>
-      <w:proofErr w:type="spellEnd"/>
-      <w:r>
-        <w:t>]</w:t>
-      </w:r>
-    </w:p>
-    <w:p>
-      <w:pPr>
-        <w:spacing w:line="240" w:lineRule="auto"/>
-      </w:pPr>
-    </w:p>
-    <w:p>
-      <w:pPr>
-        <w:spacing w:line="240" w:lineRule="auto"/>
-      </w:pPr>
-      <w:proofErr w:type="spellStart"/>
-      <w:r>
-        <w:t>set_input_delay</w:t>
-      </w:r>
-      <w:proofErr w:type="spellEnd"/>
-      <w:r>
-        <w:t xml:space="preserve"> -max 0.5 -clock </w:t>
-      </w:r>
-      <w:proofErr w:type="spellStart"/>
-      <w:r>
-        <w:t>clk</w:t>
-      </w:r>
-      <w:proofErr w:type="spellEnd"/>
-      <w:r>
-        <w:t xml:space="preserve"> [</w:t>
-      </w:r>
-      <w:proofErr w:type="spellStart"/>
-      <w:r>
-        <w:t>get_ports</w:t>
-      </w:r>
-      <w:proofErr w:type="spellEnd"/>
-      <w:r>
-        <w:t xml:space="preserve"> {IN </w:t>
-      </w:r>
-      <w:proofErr w:type="gramStart"/>
-      <w:r>
-        <w:t>W}]</w:t>
-      </w:r>
-      <w:proofErr w:type="gramEnd"/>
-    </w:p>
-    <w:p>
-      <w:pPr>
-        <w:spacing w:line="240" w:lineRule="auto"/>
-      </w:pPr>
-      <w:proofErr w:type="spellStart"/>
-      <w:r>
-        <w:t>set_input_delay</w:t>
-      </w:r>
-      <w:proofErr w:type="spellEnd"/>
-      <w:r>
-        <w:t xml:space="preserve"> -min -0.2 -clock </w:t>
-      </w:r>
-      <w:proofErr w:type="spellStart"/>
-      <w:r>
-        <w:t>clk</w:t>
-      </w:r>
-      <w:proofErr w:type="spellEnd"/>
-      <w:r>
-        <w:t xml:space="preserve"> [</w:t>
-      </w:r>
-      <w:proofErr w:type="spellStart"/>
-      <w:r>
-        <w:t>get_ports</w:t>
-      </w:r>
-      <w:proofErr w:type="spellEnd"/>
-      <w:r>
-        <w:t xml:space="preserve"> {IN W </w:t>
-      </w:r>
-      <w:proofErr w:type="spellStart"/>
-      <w:proofErr w:type="gramStart"/>
-      <w:r>
-        <w:t>rstb</w:t>
-      </w:r>
-      <w:proofErr w:type="spellEnd"/>
-      <w:r>
-        <w:t>}]</w:t>
-      </w:r>
-      <w:proofErr w:type="gramEnd"/>
-    </w:p>
-    <w:p>
-      <w:pPr>
-        <w:spacing w:line="240" w:lineRule="auto"/>
-      </w:pPr>
-      <w:proofErr w:type="spellStart"/>
-      <w:r>
-        <w:t>set_output_delay</w:t>
-      </w:r>
-      <w:proofErr w:type="spellEnd"/>
-      <w:r>
-        <w:t xml:space="preserve"> -max 0.5 -clock </w:t>
-      </w:r>
-      <w:proofErr w:type="spellStart"/>
-      <w:r>
-        <w:t>clk</w:t>
-      </w:r>
-      <w:proofErr w:type="spellEnd"/>
-      <w:r>
-        <w:t xml:space="preserve"> [</w:t>
-      </w:r>
-      <w:proofErr w:type="spellStart"/>
-      <w:r>
-        <w:t>get_ports</w:t>
-      </w:r>
-      <w:proofErr w:type="spellEnd"/>
-      <w:r>
-        <w:t xml:space="preserve"> {OUT}]</w:t>
-      </w:r>
-    </w:p>
-    <w:p>
-      <w:pPr>
-        <w:spacing w:line="240" w:lineRule="auto"/>
-      </w:pPr>
-      <w:proofErr w:type="spellStart"/>
-      <w:r>
-        <w:t>set_output_delay</w:t>
-      </w:r>
-      <w:proofErr w:type="spellEnd"/>
-      <w:r>
-        <w:t xml:space="preserve"> -min -0.2 -clock </w:t>
-      </w:r>
-      <w:proofErr w:type="spellStart"/>
-      <w:r>
-        <w:t>clk</w:t>
-      </w:r>
-      <w:proofErr w:type="spellEnd"/>
-      <w:r>
-        <w:t xml:space="preserve"> [</w:t>
-      </w:r>
-      <w:proofErr w:type="spellStart"/>
-      <w:r>
-        <w:t>get_ports</w:t>
-      </w:r>
-      <w:proofErr w:type="spellEnd"/>
-      <w:r>
-        <w:t xml:space="preserve"> {OUT}]</w:t>
+      <w:r>
+        <w:t>create_clock -name clk -period 1.0 -waveform { 0 0.5 } [get_ports clk]</w:t>
+      </w:r>
+    </w:p>
+    <w:p>
+      <w:pPr>
+        <w:spacing w:line="240" w:lineRule="auto"/>
+      </w:pPr>
+    </w:p>
+    <w:p>
+      <w:pPr>
+        <w:spacing w:line="240" w:lineRule="auto"/>
+      </w:pPr>
+      <w:r>
+        <w:t>set_input_delay -max 0.5 -clock clk [get_ports {IN W}]</w:t>
+      </w:r>
+    </w:p>
+    <w:p>
+      <w:pPr>
+        <w:spacing w:line="240" w:lineRule="auto"/>
+      </w:pPr>
+      <w:r>
+        <w:t>set_input_delay -min -0.2 -clock clk [get_ports {IN W rstb}]</w:t>
+      </w:r>
+    </w:p>
+    <w:p>
+      <w:pPr>
+        <w:spacing w:line="240" w:lineRule="auto"/>
+      </w:pPr>
+      <w:r>
+        <w:t>set_output_delay -max 0.5 -clock clk [get_ports {OUT}]</w:t>
+      </w:r>
+    </w:p>
+    <w:p>
+      <w:pPr>
+        <w:spacing w:line="240" w:lineRule="auto"/>
+      </w:pPr>
+      <w:r>
+        <w:t>set_output_delay -min -0.2 -clock clk [get_ports {OUT}]</w:t>
+      </w:r>
+    </w:p>
+    <w:p>
+      <w:pPr>
+        <w:spacing w:line="240" w:lineRule="auto"/>
+      </w:pPr>
+    </w:p>
+    <w:p>
+      <w:pPr>
+        <w:spacing w:line="240" w:lineRule="auto"/>
+      </w:pPr>
+    </w:p>
+    <w:p>
+      <w:pPr>
+        <w:spacing w:line="240" w:lineRule="auto"/>
+      </w:pPr>
+    </w:p>
+    <w:p>
+      <w:r>
+        <w:br w:type="page"/>
+      </w:r>
+    </w:p>
+    <w:p>
+      <w:pPr>
+        <w:spacing w:line="240" w:lineRule="auto"/>
+      </w:pPr>
+      <w:r>
+        <w:lastRenderedPageBreak/>
+        <w:t>Problem 3)</w:t>
+      </w:r>
+    </w:p>
+    <w:p>
+      <w:pPr>
+        <w:spacing w:line="240" w:lineRule="auto"/>
+      </w:pPr>
+      <w:r>
+        <w:t>Part d. Verification of FSM</w:t>
+      </w:r>
+      <w:r>
+        <w:drawing>
+          <wp:inline distT="0" distB="0" distL="0" distR="0" wp14:anchorId="25B9421B" wp14:editId="6B353373">
+            <wp:extent cx="5943600" cy="2534920"/>
+            <wp:effectExtent l="0" t="0" r="0" b="0"/>
+            <wp:docPr id="493769251" name="Picture 1" descr="A screenshot of a computer&#10;&#10;Description automatically generated"/>
+            <wp:cNvGraphicFramePr>
+              <a:graphicFrameLocks xmlns:a="http://schemas.openxmlformats.org/drawingml/2006/main" noChangeAspect="1"/>
+            </wp:cNvGraphicFramePr>
+            <a:graphic xmlns:a="http://schemas.openxmlformats.org/drawingml/2006/main">
+              <a:graphicData uri="http://schemas.openxmlformats.org/drawingml/2006/picture">
+                <pic:pic xmlns:pic="http://schemas.openxmlformats.org/drawingml/2006/picture">
+                  <pic:nvPicPr>
+                    <pic:cNvPr id="493769251" name="Picture 1" descr="A screenshot of a computer&#10;&#10;Description automatically generated"/>
+                    <pic:cNvPicPr/>
+                  </pic:nvPicPr>
+                  <pic:blipFill>
+                    <a:blip r:embed="rId8"/>
+                    <a:stretch>
+                      <a:fillRect/>
+                    </a:stretch>
+                  </pic:blipFill>
+                  <pic:spPr>
+                    <a:xfrm>
+                      <a:off x="0" y="0"/>
+                      <a:ext cx="5943600" cy="2534920"/>
+                    </a:xfrm>
+                    <a:prstGeom prst="rect">
+                      <a:avLst/>
+                    </a:prstGeom>
+                  </pic:spPr>
+                </pic:pic>
+              </a:graphicData>
+            </a:graphic>
+          </wp:inline>
+        </w:drawing>
+      </w:r>
+    </w:p>
+    <w:p>
+      <w:pPr>
+        <w:spacing w:line="240" w:lineRule="auto"/>
+      </w:pPr>
+    </w:p>
+    <w:p>
+      <w:pPr>
+        <w:spacing w:line="240" w:lineRule="auto"/>
+      </w:pPr>
+      <w:r>
+        <w:t>FSM code:</w:t>
+      </w:r>
+    </w:p>
+    <w:p>
+      <w:pPr>
+        <w:spacing w:line="240" w:lineRule="auto"/>
+      </w:pPr>
+      <w:r>
+        <w:t>`timescale 10ns/1ps</w:t>
+      </w:r>
+    </w:p>
+    <w:p>
+      <w:pPr>
+        <w:spacing w:line="240" w:lineRule="auto"/>
+      </w:pPr>
+      <w:r>
+        <w:t>module fsm(</w:t>
+      </w:r>
+    </w:p>
+    <w:p>
+      <w:pPr>
+        <w:spacing w:line="240" w:lineRule="auto"/>
+      </w:pPr>
+      <w:r>
+        <w:t>    input bi,clk,</w:t>
+      </w:r>
+    </w:p>
+    <w:p>
+      <w:pPr>
+        <w:spacing w:line="240" w:lineRule="auto"/>
+      </w:pPr>
+      <w:r>
+        <w:t>    output reg bo</w:t>
+      </w:r>
+    </w:p>
+    <w:p>
+      <w:pPr>
+        <w:spacing w:line="240" w:lineRule="auto"/>
+      </w:pPr>
+      <w:r>
+        <w:t>);</w:t>
+      </w:r>
+    </w:p>
+    <w:p>
+      <w:pPr>
+        <w:spacing w:line="240" w:lineRule="auto"/>
+      </w:pPr>
+      <w:r>
+        <w:t>reg q0,q1;</w:t>
+      </w:r>
+    </w:p>
+    <w:p>
+      <w:pPr>
+        <w:spacing w:line="240" w:lineRule="auto"/>
+      </w:pPr>
+      <w:r>
+        <w:t>always @(posedge clk) begin</w:t>
+      </w:r>
+    </w:p>
+    <w:p>
+      <w:pPr>
+        <w:spacing w:line="240" w:lineRule="auto"/>
+      </w:pPr>
+      <w:r>
+        <w:t>    q1 = q0 &amp; bi;</w:t>
+      </w:r>
+    </w:p>
+    <w:p>
+      <w:pPr>
+        <w:spacing w:line="240" w:lineRule="auto"/>
+      </w:pPr>
+      <w:r>
+        <w:t>    q0 = bi;</w:t>
+      </w:r>
+    </w:p>
+    <w:p>
+      <w:pPr>
+        <w:spacing w:line="240" w:lineRule="auto"/>
+      </w:pPr>
+      <w:r>
+        <w:t>    bo = ~q1 &amp; q0;</w:t>
+      </w:r>
+    </w:p>
+    <w:p>
+      <w:pPr>
+        <w:spacing w:line="240" w:lineRule="auto"/>
+      </w:pPr>
+      <w:r>
+        <w:t>end</w:t>
+      </w:r>
+    </w:p>
+    <w:p>
+      <w:pPr>
+        <w:spacing w:line="240" w:lineRule="auto"/>
+      </w:pPr>
+      <w:r>
+        <w:t>endmodule</w:t>
       </w:r>
     </w:p>
     <w:p>

</xml_diff>